<commit_message>
Update model accuracy number
</commit_message>
<xml_diff>
--- a/reports/EXPERIMENT REPORT - Arthur Su.docx
+++ b/reports/EXPERIMENT REPORT - Arthur Su.docx
@@ -1622,7 +1622,31 @@
               <w:rPr>
                 <w:lang w:val="en-AU"/>
               </w:rPr>
-              <w:t xml:space="preserve"> (63.9%)</w:t>
+              <w:t xml:space="preserve"> (6</w:t>
+            </w:r>
+            <w:r>
+              <w:rPr>
+                <w:lang w:val="en-AU"/>
+              </w:rPr>
+              <w:t>4</w:t>
+            </w:r>
+            <w:r>
+              <w:rPr>
+                <w:lang w:val="en-AU"/>
+              </w:rPr>
+              <w:t>.</w:t>
+            </w:r>
+            <w:r>
+              <w:rPr>
+                <w:lang w:val="en-AU"/>
+              </w:rPr>
+              <w:t>2</w:t>
+            </w:r>
+            <w:r>
+              <w:rPr>
+                <w:lang w:val="en-AU"/>
+              </w:rPr>
+              <w:t>%)</w:t>
             </w:r>
             <w:r>
               <w:rPr>

</xml_diff>